<commit_message>
Move GoogleNgrams to separate file
</commit_message>
<xml_diff>
--- a/Documents/FinalReport/FinalReport.docx
+++ b/Documents/FinalReport/FinalReport.docx
@@ -779,7 +779,7 @@
             <w10:borderbottom type="dot" width="4"/>
             <w10:borderright type="dot" width="4"/>
           </v:shape>
-          <o:OLEObject Type="Embed" ProgID="Word.Document.12" ShapeID="_x0000_i1161" DrawAspect="Content" ObjectID="_1573994422" r:id="rId9">
+          <o:OLEObject Type="Embed" ProgID="Word.Document.12" ShapeID="_x0000_i1161" DrawAspect="Content" ObjectID="_1573996556" r:id="rId9">
             <o:FieldCodes>\s</o:FieldCodes>
           </o:OLEObject>
         </w:object>
@@ -1202,7 +1202,35 @@
               <w:rFonts w:ascii="Cambria Math" w:eastAsiaTheme="minorEastAsia" w:hAnsi="Cambria Math" w:cs="Times New Roman"/>
               <w:sz w:val="24"/>
             </w:rPr>
-            <m:t>*tfIdf)</m:t>
+            <m:t>*tf</m:t>
+          </m:r>
+          <m:r>
+            <w:rPr>
+              <w:rFonts w:ascii="Cambria Math" w:eastAsiaTheme="minorEastAsia" w:hAnsi="Cambria Math" w:cs="Times New Roman"/>
+              <w:sz w:val="24"/>
+            </w:rPr>
+            <m:t>(id</m:t>
+          </m:r>
+          <m:r>
+            <w:rPr>
+              <w:rFonts w:ascii="Cambria Math" w:eastAsiaTheme="minorEastAsia" w:hAnsi="Cambria Math" w:cs="Times New Roman"/>
+              <w:sz w:val="24"/>
+            </w:rPr>
+            <m:t>f</m:t>
+          </m:r>
+          <m:r>
+            <w:rPr>
+              <w:rFonts w:ascii="Cambria Math" w:eastAsiaTheme="minorEastAsia" w:hAnsi="Cambria Math" w:cs="Times New Roman"/>
+              <w:sz w:val="24"/>
+            </w:rPr>
+            <m:t>)</m:t>
+          </m:r>
+          <m:r>
+            <w:rPr>
+              <w:rFonts w:ascii="Cambria Math" w:eastAsiaTheme="minorEastAsia" w:hAnsi="Cambria Math" w:cs="Times New Roman"/>
+              <w:sz w:val="24"/>
+            </w:rPr>
+            <m:t>)</m:t>
           </m:r>
         </m:oMath>
       </m:oMathPara>
@@ -1287,199 +1315,367 @@
         </w:rPr>
         <w:t xml:space="preserve">, and </w:t>
       </w:r>
+      <w:proofErr w:type="spellStart"/>
+      <w:r>
+        <w:rPr>
+          <w:rFonts w:ascii="Times New Roman" w:eastAsiaTheme="minorEastAsia" w:hAnsi="Times New Roman" w:cs="Times New Roman"/>
+          <w:sz w:val="24"/>
+        </w:rPr>
+        <w:t>tf</w:t>
+      </w:r>
+      <w:proofErr w:type="spellEnd"/>
+      <w:r>
+        <w:rPr>
+          <w:rFonts w:ascii="Times New Roman" w:eastAsiaTheme="minorEastAsia" w:hAnsi="Times New Roman" w:cs="Times New Roman"/>
+          <w:sz w:val="24"/>
+        </w:rPr>
+        <w:t>(</w:t>
+      </w:r>
+      <w:proofErr w:type="spellStart"/>
+      <w:r>
+        <w:rPr>
+          <w:rFonts w:ascii="Times New Roman" w:eastAsiaTheme="minorEastAsia" w:hAnsi="Times New Roman" w:cs="Times New Roman"/>
+          <w:sz w:val="24"/>
+        </w:rPr>
+        <w:t>idf</w:t>
+      </w:r>
+      <w:proofErr w:type="spellEnd"/>
+      <w:r>
+        <w:rPr>
+          <w:rFonts w:ascii="Times New Roman" w:eastAsiaTheme="minorEastAsia" w:hAnsi="Times New Roman" w:cs="Times New Roman"/>
+          <w:sz w:val="24"/>
+        </w:rPr>
+        <w:t>) represents the term frequency multiplied by the inverse document frequency.</w:t>
+      </w:r>
+    </w:p>
+    <w:p>
+      <w:pPr>
+        <w:spacing w:line="276" w:lineRule="auto"/>
+        <w:jc w:val="both"/>
+        <w:rPr>
+          <w:rFonts w:ascii="Times New Roman" w:eastAsiaTheme="minorEastAsia" w:hAnsi="Times New Roman" w:cs="Times New Roman"/>
+          <w:sz w:val="24"/>
+        </w:rPr>
+      </w:pPr>
+      <w:r>
+        <w:rPr>
+          <w:rFonts w:ascii="Times New Roman" w:eastAsiaTheme="minorEastAsia" w:hAnsi="Times New Roman" w:cs="Times New Roman"/>
+          <w:sz w:val="24"/>
+        </w:rPr>
+        <w:t xml:space="preserve">As opposed </w:t>
+      </w:r>
+      <w:r>
+        <w:rPr>
+          <w:rFonts w:ascii="Times New Roman" w:eastAsiaTheme="minorEastAsia" w:hAnsi="Times New Roman" w:cs="Times New Roman"/>
+          <w:sz w:val="24"/>
+        </w:rPr>
+        <w:t>the previous model, term frequency and document frequency are calculate</w:t>
+      </w:r>
+      <w:r>
+        <w:rPr>
+          <w:rFonts w:ascii="Times New Roman" w:eastAsiaTheme="minorEastAsia" w:hAnsi="Times New Roman" w:cs="Times New Roman"/>
+          <w:sz w:val="24"/>
+        </w:rPr>
+        <w:t>d</w:t>
+      </w:r>
+      <w:r>
+        <w:rPr>
+          <w:rFonts w:ascii="Times New Roman" w:eastAsiaTheme="minorEastAsia" w:hAnsi="Times New Roman" w:cs="Times New Roman"/>
+          <w:sz w:val="24"/>
+        </w:rPr>
+        <w:t xml:space="preserve"> using the</w:t>
+      </w:r>
+      <w:r>
+        <w:rPr>
+          <w:rFonts w:ascii="Times New Roman" w:eastAsiaTheme="minorEastAsia" w:hAnsi="Times New Roman" w:cs="Times New Roman"/>
+          <w:sz w:val="24"/>
+        </w:rPr>
+        <w:t xml:space="preserve"> </w:t>
+      </w:r>
+      <w:r>
+        <w:rPr>
+          <w:rFonts w:ascii="Times New Roman" w:eastAsiaTheme="minorEastAsia" w:hAnsi="Times New Roman" w:cs="Times New Roman"/>
+          <w:sz w:val="24"/>
+        </w:rPr>
+        <w:t xml:space="preserve">term </w:t>
+      </w:r>
+      <w:r>
+        <w:rPr>
+          <w:rFonts w:ascii="Times New Roman" w:eastAsiaTheme="minorEastAsia" w:hAnsi="Times New Roman" w:cs="Times New Roman"/>
+          <w:sz w:val="24"/>
+        </w:rPr>
+        <w:t xml:space="preserve">frequency among all documents in Google </w:t>
+      </w:r>
+      <w:proofErr w:type="spellStart"/>
+      <w:r>
+        <w:rPr>
+          <w:rFonts w:ascii="Times New Roman" w:eastAsiaTheme="minorEastAsia" w:hAnsi="Times New Roman" w:cs="Times New Roman"/>
+          <w:sz w:val="24"/>
+        </w:rPr>
+        <w:t>Ngrams</w:t>
+      </w:r>
+      <w:proofErr w:type="spellEnd"/>
+      <w:r>
+        <w:rPr>
+          <w:rFonts w:ascii="Times New Roman" w:eastAsiaTheme="minorEastAsia" w:hAnsi="Times New Roman" w:cs="Times New Roman"/>
+          <w:sz w:val="24"/>
+        </w:rPr>
+        <w:t xml:space="preserve"> and</w:t>
+      </w:r>
+      <w:r>
+        <w:rPr>
+          <w:rFonts w:ascii="Times New Roman" w:eastAsiaTheme="minorEastAsia" w:hAnsi="Times New Roman" w:cs="Times New Roman"/>
+          <w:sz w:val="24"/>
+        </w:rPr>
+        <w:t xml:space="preserve"> </w:t>
+      </w:r>
+      <w:r>
+        <w:rPr>
+          <w:rFonts w:ascii="Times New Roman" w:eastAsiaTheme="minorEastAsia" w:hAnsi="Times New Roman" w:cs="Times New Roman"/>
+          <w:sz w:val="24"/>
+        </w:rPr>
+        <w:t xml:space="preserve">the number of files within Google </w:t>
+      </w:r>
+      <w:proofErr w:type="spellStart"/>
+      <w:r>
+        <w:rPr>
+          <w:rFonts w:ascii="Times New Roman" w:eastAsiaTheme="minorEastAsia" w:hAnsi="Times New Roman" w:cs="Times New Roman"/>
+          <w:sz w:val="24"/>
+        </w:rPr>
+        <w:t>Ngrams</w:t>
+      </w:r>
+      <w:proofErr w:type="spellEnd"/>
+      <w:r>
+        <w:rPr>
+          <w:rFonts w:ascii="Times New Roman" w:eastAsiaTheme="minorEastAsia" w:hAnsi="Times New Roman" w:cs="Times New Roman"/>
+          <w:sz w:val="24"/>
+        </w:rPr>
+        <w:t xml:space="preserve"> that contain the term, respectively.</w:t>
+      </w:r>
+    </w:p>
+    <w:p>
+      <w:pPr>
+        <w:spacing w:line="276" w:lineRule="auto"/>
+        <w:jc w:val="both"/>
+        <w:rPr>
+          <w:rFonts w:ascii="Times New Roman" w:hAnsi="Times New Roman" w:cs="Times New Roman"/>
+          <w:b/>
+          <w:sz w:val="28"/>
+        </w:rPr>
+      </w:pPr>
+      <w:r>
+        <w:rPr>
+          <w:rFonts w:ascii="Times New Roman" w:hAnsi="Times New Roman" w:cs="Times New Roman"/>
+          <w:b/>
+          <w:sz w:val="24"/>
+        </w:rPr>
+        <w:t>Evaluation</w:t>
+      </w:r>
+      <w:r>
+        <w:rPr>
+          <w:rFonts w:ascii="Times New Roman" w:hAnsi="Times New Roman" w:cs="Times New Roman"/>
+          <w:b/>
+          <w:sz w:val="28"/>
+        </w:rPr>
+        <w:t xml:space="preserve"> </w:t>
+      </w:r>
+    </w:p>
+    <w:p>
+      <w:pPr>
+        <w:spacing w:line="276" w:lineRule="auto"/>
+        <w:jc w:val="both"/>
+        <w:rPr>
+          <w:rFonts w:ascii="Times New Roman" w:hAnsi="Times New Roman" w:cs="Times New Roman"/>
+          <w:b/>
+          <w:sz w:val="28"/>
+        </w:rPr>
+      </w:pPr>
+      <w:r>
+        <w:rPr>
+          <w:rFonts w:ascii="Times New Roman" w:hAnsi="Times New Roman" w:cs="Times New Roman"/>
+          <w:b/>
+          <w:sz w:val="28"/>
+        </w:rPr>
+        <w:t>Affinity Propagation</w:t>
+      </w:r>
+      <w:r>
+        <w:rPr>
+          <w:rFonts w:ascii="Times New Roman" w:hAnsi="Times New Roman" w:cs="Times New Roman"/>
+          <w:b/>
+          <w:sz w:val="28"/>
+        </w:rPr>
+        <w:t xml:space="preserve"> Clustering</w:t>
+      </w:r>
+      <w:r>
+        <w:rPr>
+          <w:rFonts w:ascii="Times New Roman" w:hAnsi="Times New Roman" w:cs="Times New Roman"/>
+          <w:b/>
+          <w:sz w:val="28"/>
+        </w:rPr>
+        <w:t xml:space="preserve"> </w:t>
+      </w:r>
+    </w:p>
+    <w:p>
+      <w:pPr>
+        <w:spacing w:line="276" w:lineRule="auto"/>
+        <w:jc w:val="both"/>
+        <w:rPr>
+          <w:rFonts w:ascii="Times New Roman" w:hAnsi="Times New Roman" w:cs="Times New Roman"/>
+          <w:b/>
+          <w:sz w:val="24"/>
+        </w:rPr>
+      </w:pPr>
+      <w:r>
+        <w:rPr>
+          <w:rFonts w:ascii="Times New Roman" w:hAnsi="Times New Roman" w:cs="Times New Roman"/>
+          <w:b/>
+          <w:sz w:val="24"/>
+        </w:rPr>
+        <w:t>Model</w:t>
+      </w:r>
+    </w:p>
+    <w:p>
+      <w:pPr>
+        <w:spacing w:line="276" w:lineRule="auto"/>
+        <w:jc w:val="both"/>
+        <w:rPr>
+          <w:rFonts w:ascii="Times New Roman" w:hAnsi="Times New Roman" w:cs="Times New Roman"/>
+          <w:sz w:val="24"/>
+        </w:rPr>
+      </w:pPr>
+      <w:proofErr w:type="spellStart"/>
+      <w:r>
+        <w:rPr>
+          <w:rFonts w:ascii="Times New Roman" w:hAnsi="Times New Roman" w:cs="Times New Roman"/>
+          <w:sz w:val="24"/>
+        </w:rPr>
+        <w:lastRenderedPageBreak/>
+        <w:t>Levenshtein</w:t>
+      </w:r>
+      <w:proofErr w:type="spellEnd"/>
+      <w:r>
+        <w:rPr>
+          <w:rFonts w:ascii="Times New Roman" w:hAnsi="Times New Roman" w:cs="Times New Roman"/>
+          <w:sz w:val="24"/>
+        </w:rPr>
+        <w:t xml:space="preserve"> Distance Funct</w:t>
+      </w:r>
+      <w:r>
+        <w:rPr>
+          <w:rFonts w:ascii="Times New Roman" w:hAnsi="Times New Roman" w:cs="Times New Roman"/>
+          <w:sz w:val="24"/>
+        </w:rPr>
+        <w:t>io</w:t>
+      </w:r>
+      <w:r>
+        <w:rPr>
+          <w:rFonts w:ascii="Times New Roman" w:hAnsi="Times New Roman" w:cs="Times New Roman"/>
+          <w:sz w:val="24"/>
+        </w:rPr>
+        <w:t>n</w:t>
+      </w:r>
+      <w:r>
+        <w:rPr>
+          <w:rFonts w:ascii="Times New Roman" w:hAnsi="Times New Roman" w:cs="Times New Roman"/>
+          <w:sz w:val="24"/>
+        </w:rPr>
+        <w:t xml:space="preserve">. </w:t>
+      </w:r>
+      <w:r>
+        <w:rPr>
+          <w:rFonts w:ascii="Times New Roman" w:hAnsi="Times New Roman" w:cs="Times New Roman"/>
+          <w:sz w:val="24"/>
+        </w:rPr>
+        <w:t>Instead of hamming distance. Hamming is only for strings of equal length.</w:t>
+      </w:r>
+      <w:r>
+        <w:rPr>
+          <w:rFonts w:ascii="Times New Roman" w:hAnsi="Times New Roman" w:cs="Times New Roman"/>
+          <w:sz w:val="24"/>
+        </w:rPr>
+        <w:t xml:space="preserve"> </w:t>
+      </w:r>
+    </w:p>
+    <w:p>
+      <w:pPr>
+        <w:spacing w:line="276" w:lineRule="auto"/>
+        <w:jc w:val="both"/>
+        <w:rPr>
+          <w:rFonts w:ascii="Times New Roman" w:hAnsi="Times New Roman" w:cs="Times New Roman"/>
+          <w:sz w:val="24"/>
+        </w:rPr>
+      </w:pPr>
+      <w:proofErr w:type="spellStart"/>
+      <w:r>
+        <w:rPr>
+          <w:rFonts w:ascii="Times New Roman" w:hAnsi="Times New Roman" w:cs="Times New Roman"/>
+          <w:sz w:val="24"/>
+        </w:rPr>
+        <w:t>Levenshtein</w:t>
+      </w:r>
+      <w:proofErr w:type="spellEnd"/>
+      <w:r>
+        <w:rPr>
+          <w:rFonts w:ascii="Times New Roman" w:hAnsi="Times New Roman" w:cs="Times New Roman"/>
+          <w:sz w:val="24"/>
+        </w:rPr>
+        <w:t xml:space="preserve"> Python Package</w:t>
+      </w:r>
+    </w:p>
+    <w:p>
+      <w:pPr>
+        <w:spacing w:line="276" w:lineRule="auto"/>
+        <w:jc w:val="both"/>
+        <w:rPr>
+          <w:rFonts w:ascii="Times New Roman" w:hAnsi="Times New Roman" w:cs="Times New Roman"/>
+          <w:b/>
+          <w:sz w:val="24"/>
+        </w:rPr>
+      </w:pPr>
+      <w:r>
+        <w:rPr>
+          <w:rFonts w:ascii="Times New Roman" w:hAnsi="Times New Roman" w:cs="Times New Roman"/>
+          <w:b/>
+          <w:sz w:val="24"/>
+        </w:rPr>
+        <w:t>Evaluation</w:t>
+      </w:r>
+    </w:p>
+    <w:p>
+      <w:pPr>
+        <w:spacing w:line="276" w:lineRule="auto"/>
+        <w:jc w:val="both"/>
+        <w:rPr>
+          <w:rFonts w:ascii="Times New Roman" w:hAnsi="Times New Roman" w:cs="Times New Roman"/>
+          <w:b/>
+          <w:sz w:val="28"/>
+        </w:rPr>
+      </w:pPr>
+      <w:r>
+        <w:rPr>
+          <w:rFonts w:ascii="Times New Roman" w:hAnsi="Times New Roman" w:cs="Times New Roman"/>
+          <w:b/>
+          <w:sz w:val="28"/>
+        </w:rPr>
+        <w:t>Affinity Propa</w:t>
+      </w:r>
       <w:bookmarkStart w:id="1" w:name="_GoBack"/>
       <w:bookmarkEnd w:id="1"/>
-    </w:p>
-    <w:p>
-      <w:pPr>
-        <w:spacing w:line="276" w:lineRule="auto"/>
-        <w:jc w:val="both"/>
-        <w:rPr>
-          <w:rFonts w:ascii="Times New Roman" w:hAnsi="Times New Roman" w:cs="Times New Roman"/>
-          <w:b/>
-          <w:sz w:val="28"/>
-        </w:rPr>
-      </w:pPr>
-      <w:r>
-        <w:rPr>
-          <w:rFonts w:ascii="Times New Roman" w:hAnsi="Times New Roman" w:cs="Times New Roman"/>
-          <w:b/>
-          <w:sz w:val="24"/>
-        </w:rPr>
-        <w:t>Evaluation</w:t>
-      </w:r>
-      <w:r>
-        <w:rPr>
-          <w:rFonts w:ascii="Times New Roman" w:hAnsi="Times New Roman" w:cs="Times New Roman"/>
-          <w:b/>
-          <w:sz w:val="28"/>
-        </w:rPr>
-        <w:t xml:space="preserve"> </w:t>
-      </w:r>
-    </w:p>
-    <w:p>
-      <w:pPr>
-        <w:spacing w:line="276" w:lineRule="auto"/>
-        <w:jc w:val="both"/>
-        <w:rPr>
-          <w:rFonts w:ascii="Times New Roman" w:hAnsi="Times New Roman" w:cs="Times New Roman"/>
-          <w:b/>
-          <w:sz w:val="28"/>
-        </w:rPr>
-      </w:pPr>
-      <w:r>
-        <w:rPr>
-          <w:rFonts w:ascii="Times New Roman" w:hAnsi="Times New Roman" w:cs="Times New Roman"/>
-          <w:b/>
-          <w:sz w:val="28"/>
-        </w:rPr>
-        <w:t>K-Means Clustering</w:t>
-      </w:r>
-      <w:r>
-        <w:rPr>
-          <w:rFonts w:ascii="Times New Roman" w:hAnsi="Times New Roman" w:cs="Times New Roman"/>
-          <w:b/>
-          <w:sz w:val="28"/>
-        </w:rPr>
-        <w:t xml:space="preserve"> </w:t>
-      </w:r>
-    </w:p>
-    <w:p>
-      <w:pPr>
-        <w:spacing w:line="276" w:lineRule="auto"/>
-        <w:jc w:val="both"/>
-        <w:rPr>
-          <w:rFonts w:ascii="Times New Roman" w:hAnsi="Times New Roman" w:cs="Times New Roman"/>
-          <w:b/>
-          <w:sz w:val="24"/>
-        </w:rPr>
-      </w:pPr>
-      <w:r>
-        <w:rPr>
-          <w:rFonts w:ascii="Times New Roman" w:hAnsi="Times New Roman" w:cs="Times New Roman"/>
-          <w:b/>
-          <w:sz w:val="24"/>
-        </w:rPr>
-        <w:t>Model</w:t>
-      </w:r>
-    </w:p>
-    <w:p>
-      <w:pPr>
-        <w:spacing w:line="276" w:lineRule="auto"/>
-        <w:jc w:val="both"/>
-        <w:rPr>
-          <w:rFonts w:ascii="Times New Roman" w:hAnsi="Times New Roman" w:cs="Times New Roman"/>
-          <w:sz w:val="24"/>
-        </w:rPr>
-      </w:pPr>
-      <w:proofErr w:type="spellStart"/>
-      <w:r>
-        <w:rPr>
-          <w:rFonts w:ascii="Times New Roman" w:hAnsi="Times New Roman" w:cs="Times New Roman"/>
-          <w:sz w:val="24"/>
-        </w:rPr>
-        <w:t>Levenshtein</w:t>
-      </w:r>
-      <w:proofErr w:type="spellEnd"/>
-      <w:r>
-        <w:rPr>
-          <w:rFonts w:ascii="Times New Roman" w:hAnsi="Times New Roman" w:cs="Times New Roman"/>
-          <w:sz w:val="24"/>
-        </w:rPr>
-        <w:t xml:space="preserve"> Distance Funct</w:t>
-      </w:r>
-      <w:r>
-        <w:rPr>
-          <w:rFonts w:ascii="Times New Roman" w:hAnsi="Times New Roman" w:cs="Times New Roman"/>
-          <w:sz w:val="24"/>
-        </w:rPr>
-        <w:t>io</w:t>
-      </w:r>
-      <w:r>
-        <w:rPr>
-          <w:rFonts w:ascii="Times New Roman" w:hAnsi="Times New Roman" w:cs="Times New Roman"/>
-          <w:sz w:val="24"/>
-        </w:rPr>
-        <w:t>n</w:t>
-      </w:r>
-      <w:r>
-        <w:rPr>
-          <w:rFonts w:ascii="Times New Roman" w:hAnsi="Times New Roman" w:cs="Times New Roman"/>
-          <w:sz w:val="24"/>
-        </w:rPr>
-        <w:t xml:space="preserve">. </w:t>
-      </w:r>
-      <w:r>
-        <w:rPr>
-          <w:rFonts w:ascii="Times New Roman" w:hAnsi="Times New Roman" w:cs="Times New Roman"/>
-          <w:sz w:val="24"/>
-        </w:rPr>
-        <w:t>Instead of hamming distance. Hamming is only for strings of equal length.</w:t>
-      </w:r>
-    </w:p>
-    <w:p>
-      <w:pPr>
-        <w:spacing w:line="276" w:lineRule="auto"/>
-        <w:jc w:val="both"/>
-        <w:rPr>
-          <w:rFonts w:ascii="Times New Roman" w:hAnsi="Times New Roman" w:cs="Times New Roman"/>
-          <w:sz w:val="24"/>
-        </w:rPr>
-      </w:pPr>
-      <w:proofErr w:type="spellStart"/>
-      <w:r>
-        <w:rPr>
-          <w:rFonts w:ascii="Times New Roman" w:hAnsi="Times New Roman" w:cs="Times New Roman"/>
-          <w:sz w:val="24"/>
-        </w:rPr>
-        <w:t>Levenshtein</w:t>
-      </w:r>
-      <w:proofErr w:type="spellEnd"/>
-      <w:r>
-        <w:rPr>
-          <w:rFonts w:ascii="Times New Roman" w:hAnsi="Times New Roman" w:cs="Times New Roman"/>
-          <w:sz w:val="24"/>
-        </w:rPr>
-        <w:t xml:space="preserve"> Python Package</w:t>
-      </w:r>
-    </w:p>
-    <w:p>
-      <w:pPr>
-        <w:spacing w:line="276" w:lineRule="auto"/>
-        <w:jc w:val="both"/>
-        <w:rPr>
-          <w:rFonts w:ascii="Times New Roman" w:hAnsi="Times New Roman" w:cs="Times New Roman"/>
-          <w:b/>
-          <w:sz w:val="24"/>
-        </w:rPr>
-      </w:pPr>
-      <w:r>
-        <w:rPr>
-          <w:rFonts w:ascii="Times New Roman" w:hAnsi="Times New Roman" w:cs="Times New Roman"/>
-          <w:b/>
-          <w:sz w:val="24"/>
-        </w:rPr>
-        <w:lastRenderedPageBreak/>
-        <w:t>Evaluation</w:t>
-      </w:r>
-    </w:p>
-    <w:p>
-      <w:pPr>
-        <w:spacing w:line="276" w:lineRule="auto"/>
-        <w:jc w:val="both"/>
-        <w:rPr>
-          <w:rFonts w:ascii="Times New Roman" w:hAnsi="Times New Roman" w:cs="Times New Roman"/>
-          <w:b/>
-          <w:sz w:val="28"/>
-        </w:rPr>
-      </w:pPr>
-      <w:r>
-        <w:rPr>
-          <w:rFonts w:ascii="Times New Roman" w:hAnsi="Times New Roman" w:cs="Times New Roman"/>
-          <w:b/>
-          <w:sz w:val="28"/>
-        </w:rPr>
-        <w:t>K-Means Clustering + Scoring Function</w:t>
+      <w:r>
+        <w:rPr>
+          <w:rFonts w:ascii="Times New Roman" w:hAnsi="Times New Roman" w:cs="Times New Roman"/>
+          <w:b/>
+          <w:sz w:val="28"/>
+        </w:rPr>
+        <w:t>gation</w:t>
+      </w:r>
+      <w:r>
+        <w:rPr>
+          <w:rFonts w:ascii="Times New Roman" w:hAnsi="Times New Roman" w:cs="Times New Roman"/>
+          <w:b/>
+          <w:sz w:val="28"/>
+        </w:rPr>
+        <w:t xml:space="preserve"> Clustering + Scoring Function</w:t>
       </w:r>
       <w:r>
         <w:rPr>
@@ -3026,7 +3222,7 @@
 </file>
 
 <file path=customXml/itemProps1.xml><?xml version="1.0" encoding="utf-8"?>
-<ds:datastoreItem xmlns:ds="http://schemas.openxmlformats.org/officeDocument/2006/customXml" ds:itemID="{2F9498BF-45A7-45E1-8F7D-004A757D7B05}">
+<ds:datastoreItem xmlns:ds="http://schemas.openxmlformats.org/officeDocument/2006/customXml" ds:itemID="{0D746D84-4C94-4DB1-A198-A93BF1CE2EAC}">
   <ds:schemaRefs>
     <ds:schemaRef ds:uri="http://schemas.openxmlformats.org/officeDocument/2006/bibliography"/>
   </ds:schemaRefs>

</xml_diff>